<commit_message>
Took essay from word to tex format
</commit_message>
<xml_diff>
--- a/Portability of mobile software.docx
+++ b/Portability of mobile software.docx
@@ -42,7 +42,6 @@
                 <w:lang w:eastAsia="en-GB"/>
               </w:rPr>
             </w:pPr>
-            <w:bookmarkStart w:id="0" w:name="_GoBack"/>
           </w:p>
         </w:tc>
         <w:tc>
@@ -1418,6 +1417,9 @@
         </w:tc>
       </w:tr>
       <w:tr>
+        <w:trPr>
+          <w:trHeight w:val="284"/>
+        </w:trPr>
         <w:tc>
           <w:tcPr>
             <w:tcW w:w="1092" w:type="dxa"/>
@@ -1605,7 +1607,27 @@
                 <w:szCs w:val="24"/>
                 <w:lang w:eastAsia="en-GB"/>
               </w:rPr>
-              <w:t xml:space="preserve"> there are still problems with certain languages. The use </w:t>
+              <w:t xml:space="preserve"> there are still problems with certain languages. The use of some languages and SDK’s can affect the performance of the </w:t>
+            </w:r>
+            <w:proofErr w:type="gramStart"/>
+            <w:r>
+              <w:rPr>
+                <w:rFonts w:eastAsia="Times New Roman" w:cs="Times New Roman"/>
+                <w:sz w:val="24"/>
+                <w:szCs w:val="24"/>
+                <w:lang w:eastAsia="en-GB"/>
+              </w:rPr>
+              <w:t>software,</w:t>
+            </w:r>
+            <w:proofErr w:type="gramEnd"/>
+            <w:r>
+              <w:rPr>
+                <w:rFonts w:eastAsia="Times New Roman" w:cs="Times New Roman"/>
+                <w:sz w:val="24"/>
+                <w:szCs w:val="24"/>
+                <w:lang w:eastAsia="en-GB"/>
+              </w:rPr>
+              <w:t xml:space="preserve"> </w:t>
             </w:r>
             <w:r>
               <w:rPr>
@@ -1615,27 +1637,7 @@
                 <w:lang w:eastAsia="en-GB"/>
               </w:rPr>
               <w:lastRenderedPageBreak/>
-              <w:t xml:space="preserve">of some languages and SDK’s can affect the performance of the </w:t>
-            </w:r>
-            <w:proofErr w:type="gramStart"/>
-            <w:r>
-              <w:rPr>
-                <w:rFonts w:eastAsia="Times New Roman" w:cs="Times New Roman"/>
-                <w:sz w:val="24"/>
-                <w:szCs w:val="24"/>
-                <w:lang w:eastAsia="en-GB"/>
-              </w:rPr>
-              <w:t>software,</w:t>
-            </w:r>
-            <w:proofErr w:type="gramEnd"/>
-            <w:r>
-              <w:rPr>
-                <w:rFonts w:eastAsia="Times New Roman" w:cs="Times New Roman"/>
-                <w:sz w:val="24"/>
-                <w:szCs w:val="24"/>
-                <w:lang w:eastAsia="en-GB"/>
-              </w:rPr>
-              <w:t xml:space="preserve"> some may still be unfamiliar to a vast majority of programmers and take time to learn. </w:t>
+              <w:t xml:space="preserve">some may still be unfamiliar to a vast majority of programmers and take time to learn. </w:t>
             </w:r>
           </w:p>
           <w:p>
@@ -2369,6 +2371,7 @@
           <w:szCs w:val="24"/>
         </w:rPr>
       </w:pPr>
+      <w:bookmarkStart w:id="0" w:name="_GoBack"/>
       <w:r>
         <w:rPr>
           <w:sz w:val="24"/>

</xml_diff>